<commit_message>
Tehtävät 21 ja 22
</commit_message>
<xml_diff>
--- a/Tehtävä 20/Tehtävä 20.docx
+++ b/Tehtävä 20/Tehtävä 20.docx
@@ -294,6 +294,12 @@
                 <w:noProof/>
               </w:rPr>
               <w:t>DELETE Kirja 2 poistettu</w:t>
+            </w:r>
+            <w:r>
+              <w:rPr>
+                <w:noProof/>
+              </w:rPr>
+              <w:t xml:space="preserve"> ja GET haettu tiedot näkyviin</w:t>
             </w:r>
           </w:p>
         </w:tc>

</xml_diff>